<commit_message>
Simplified app with mongodb config.
</commit_message>
<xml_diff>
--- a/docs/entities.docx
+++ b/docs/entities.docx
@@ -3,7 +3,15 @@
 <w:document xmlns:ve="http://schemas.openxmlformats.org/markup-compatibility/2006" xmlns:o="urn:schemas-microsoft-com:office:office" xmlns:r="http://schemas.openxmlformats.org/officeDocument/2006/relationships" xmlns:m="http://schemas.openxmlformats.org/officeDocument/2006/math" xmlns:v="urn:schemas-microsoft-com:vml" xmlns:wp="http://schemas.openxmlformats.org/drawingml/2006/wordprocessingDrawing" xmlns:w10="urn:schemas-microsoft-com:office:word" xmlns:w="http://schemas.openxmlformats.org/wordprocessingml/2006/main" xmlns:wne="http://schemas.microsoft.com/office/word/2006/wordml">
   <w:body>
     <w:p>
-      <w:r>
+      <w:pPr>
+        <w:rPr>
+          <w:b/>
+        </w:rPr>
+      </w:pPr>
+      <w:r>
+        <w:rPr>
+          <w:b/>
+        </w:rPr>
         <w:t>Bug</w:t>
       </w:r>
     </w:p>
@@ -34,32 +42,71 @@
     </w:p>
     <w:p>
       <w:r>
-        <w:t>.priority:[NONE, LOW, MEDIUM, HIGH]</w:t>
-      </w:r>
-    </w:p>
-    <w:p>
-      <w:r>
-        <w:t>.dateCreated</w:t>
-      </w:r>
-    </w:p>
-    <w:p>
-      <w:r>
-        <w:t>.dateResolved</w:t>
-      </w:r>
-    </w:p>
-    <w:p>
-      <w:r>
-        <w:t>.dateClosed</w:t>
-      </w:r>
-    </w:p>
-    <w:p>
-      <w:r>
-        <w:t>.type: [BUG,ERROR]</w:t>
-      </w:r>
-    </w:p>
-    <w:p>
-      <w:r>
-        <w:t>.status: [OPEN, INPROGRESS,RESOLVED,NEEDINFO,CLOSED]</w:t>
+        <w:t>.priority</w:t>
+      </w:r>
+      <w:proofErr w:type="gramStart"/>
+      <w:r>
+        <w:t>:[</w:t>
+      </w:r>
+      <w:proofErr w:type="gramEnd"/>
+      <w:r>
+        <w:t>NONE, LOW, MEDIUM, HIGH]</w:t>
+      </w:r>
+    </w:p>
+    <w:p>
+      <w:r>
+        <w:t>.</w:t>
+      </w:r>
+      <w:proofErr w:type="spellStart"/>
+      <w:r>
+        <w:t>dateCreated</w:t>
+      </w:r>
+      <w:proofErr w:type="spellEnd"/>
+    </w:p>
+    <w:p>
+      <w:r>
+        <w:t>.</w:t>
+      </w:r>
+      <w:proofErr w:type="spellStart"/>
+      <w:r>
+        <w:t>dateResolved</w:t>
+      </w:r>
+      <w:proofErr w:type="spellEnd"/>
+    </w:p>
+    <w:p>
+      <w:r>
+        <w:t>.</w:t>
+      </w:r>
+      <w:proofErr w:type="spellStart"/>
+      <w:r>
+        <w:t>dateClosed</w:t>
+      </w:r>
+      <w:proofErr w:type="spellEnd"/>
+    </w:p>
+    <w:p>
+      <w:r>
+        <w:t>.type: [BUG</w:t>
+      </w:r>
+      <w:proofErr w:type="gramStart"/>
+      <w:r>
+        <w:t>,ERROR</w:t>
+      </w:r>
+      <w:proofErr w:type="gramEnd"/>
+      <w:r>
+        <w:t>]</w:t>
+      </w:r>
+    </w:p>
+    <w:p>
+      <w:r>
+        <w:t>.status: [OPEN, INPROGRESS</w:t>
+      </w:r>
+      <w:proofErr w:type="gramStart"/>
+      <w:r>
+        <w:t>,RESOLVED,NEEDINFO,CLOSED</w:t>
+      </w:r>
+      <w:proofErr w:type="gramEnd"/>
+      <w:r>
+        <w:t>]</w:t>
       </w:r>
     </w:p>
     <w:p>
@@ -69,8 +116,13 @@
     </w:p>
     <w:p>
       <w:r>
-        <w:t>.workHistory</w:t>
-      </w:r>
+        <w:t>.</w:t>
+      </w:r>
+      <w:proofErr w:type="spellStart"/>
+      <w:r>
+        <w:t>workHistory</w:t>
+      </w:r>
+      <w:proofErr w:type="spellEnd"/>
     </w:p>
     <w:p>
       <w:r>
@@ -79,18 +131,52 @@
     </w:p>
     <w:p/>
     <w:p>
-      <w:r>
+      <w:pPr>
+        <w:rPr>
+          <w:b/>
+        </w:rPr>
+      </w:pPr>
+      <w:r>
+        <w:rPr>
+          <w:b/>
+        </w:rPr>
         <w:t>User</w:t>
       </w:r>
     </w:p>
     <w:p>
       <w:r>
-        <w:t>.role: [ADMIN,PROJECTMANAGER,REPORTER,DEVELOPER]</w:t>
+        <w:t>.</w:t>
+      </w:r>
+      <w:proofErr w:type="spellStart"/>
+      <w:r>
+        <w:t>loginName</w:t>
+      </w:r>
+      <w:proofErr w:type="spellEnd"/>
+    </w:p>
+    <w:p>
+      <w:r>
+        <w:t>.role: [ADMIN</w:t>
+      </w:r>
+      <w:proofErr w:type="gramStart"/>
+      <w:r>
+        <w:t>,PROJECTMANAGER,REPORTER,DEVELOPER</w:t>
+      </w:r>
+      <w:proofErr w:type="gramEnd"/>
+      <w:r>
+        <w:t>]</w:t>
       </w:r>
     </w:p>
     <w:p/>
     <w:p>
-      <w:r>
+      <w:pPr>
+        <w:rPr>
+          <w:b/>
+        </w:rPr>
+      </w:pPr>
+      <w:r>
+        <w:rPr>
+          <w:b/>
+        </w:rPr>
         <w:t>Project</w:t>
       </w:r>
     </w:p>
@@ -612,7 +698,7 @@
   <a:extraClrSchemeLst/>
   <a:extLst>
     <a:ext uri="{05A4C25C-085E-4340-85A3-A5531E510DB2}">
-      <thm15:themeFamily xmlns:thm15="http://schemas.microsoft.com/office/thememl/2012/main" xmlns="" name="Office Theme" id="{62F939B6-93AF-4DB8-9C6B-D6C7DFDC589F}" vid="{4A3C46E8-61CC-4603-A589-7422A47A8E4A}"/>
+      <thm15:themeFamily xmlns="" xmlns:thm15="http://schemas.microsoft.com/office/thememl/2012/main" name="Office Theme" id="{62F939B6-93AF-4DB8-9C6B-D6C7DFDC589F}" vid="{4A3C46E8-61CC-4603-A589-7422A47A8E4A}"/>
     </a:ext>
   </a:extLst>
 </a:theme>

</xml_diff>